<commit_message>
Updated formatting for Education
</commit_message>
<xml_diff>
--- a/documents/Resume.docx
+++ b/documents/Resume.docx
@@ -2759,8 +2759,7 @@
       </w:tblPr>
       <w:tblGrid>
         <w:gridCol w:w="1186"/>
-        <w:gridCol w:w="245"/>
-        <w:gridCol w:w="999"/>
+        <w:gridCol w:w="1244"/>
         <w:gridCol w:w="1879"/>
         <w:gridCol w:w="371"/>
         <w:gridCol w:w="2226"/>
@@ -2795,7 +2794,7 @@
         <w:tc>
           <w:tcPr>
             <w:tcW w:w="3123" w:type="dxa"/>
-            <w:gridSpan w:val="3"/>
+            <w:gridSpan w:val="2"/>
             <w:shd w:val="clear" w:color="auto" w:fill="auto"/>
             <w:vAlign w:val="center"/>
           </w:tcPr>
@@ -2919,7 +2918,7 @@
         <w:tc>
           <w:tcPr>
             <w:tcW w:w="8354" w:type="dxa"/>
-            <w:gridSpan w:val="6"/>
+            <w:gridSpan w:val="5"/>
             <w:shd w:val="clear" w:color="auto" w:fill="auto"/>
             <w:vAlign w:val="center"/>
           </w:tcPr>
@@ -2993,7 +2992,7 @@
         <w:tc>
           <w:tcPr>
             <w:tcW w:w="8354" w:type="dxa"/>
-            <w:gridSpan w:val="6"/>
+            <w:gridSpan w:val="5"/>
             <w:shd w:val="clear" w:color="auto" w:fill="auto"/>
             <w:vAlign w:val="center"/>
           </w:tcPr>
@@ -3125,7 +3124,7 @@
         <w:tc>
           <w:tcPr>
             <w:tcW w:w="8354" w:type="dxa"/>
-            <w:gridSpan w:val="6"/>
+            <w:gridSpan w:val="5"/>
             <w:shd w:val="clear" w:color="auto" w:fill="auto"/>
             <w:vAlign w:val="center"/>
           </w:tcPr>
@@ -3235,7 +3234,7 @@
         <w:tc>
           <w:tcPr>
             <w:tcW w:w="8354" w:type="dxa"/>
-            <w:gridSpan w:val="6"/>
+            <w:gridSpan w:val="5"/>
             <w:shd w:val="clear" w:color="auto" w:fill="auto"/>
             <w:vAlign w:val="center"/>
           </w:tcPr>
@@ -3327,7 +3326,7 @@
         <w:tc>
           <w:tcPr>
             <w:tcW w:w="8354" w:type="dxa"/>
-            <w:gridSpan w:val="6"/>
+            <w:gridSpan w:val="5"/>
             <w:shd w:val="clear" w:color="auto" w:fill="auto"/>
             <w:vAlign w:val="center"/>
           </w:tcPr>
@@ -3383,7 +3382,7 @@
         <w:tc>
           <w:tcPr>
             <w:tcW w:w="8354" w:type="dxa"/>
-            <w:gridSpan w:val="6"/>
+            <w:gridSpan w:val="5"/>
             <w:shd w:val="clear" w:color="auto" w:fill="auto"/>
             <w:vAlign w:val="center"/>
           </w:tcPr>
@@ -3457,7 +3456,7 @@
         <w:tc>
           <w:tcPr>
             <w:tcW w:w="8354" w:type="dxa"/>
-            <w:gridSpan w:val="6"/>
+            <w:gridSpan w:val="5"/>
             <w:shd w:val="clear" w:color="auto" w:fill="auto"/>
             <w:vAlign w:val="center"/>
           </w:tcPr>
@@ -3483,7 +3482,25 @@
                 <w:sz w:val="16"/>
                 <w:szCs w:val="16"/>
               </w:rPr>
-              <w:t xml:space="preserve">Localized the application using ASP.Net </w:t>
+              <w:t>Localized the application using ASP.N</w:t>
+            </w:r>
+            <w:r>
+              <w:rPr>
+                <w:rFonts w:cs="Arial"/>
+                <w:bCs/>
+                <w:sz w:val="16"/>
+                <w:szCs w:val="16"/>
+              </w:rPr>
+              <w:t>ET</w:t>
+            </w:r>
+            <w:r>
+              <w:rPr>
+                <w:rFonts w:cs="Arial"/>
+                <w:bCs/>
+                <w:sz w:val="16"/>
+                <w:szCs w:val="16"/>
+              </w:rPr>
+              <w:t xml:space="preserve"> </w:t>
             </w:r>
             <w:r>
               <w:rPr>
@@ -3549,7 +3566,7 @@
         <w:tc>
           <w:tcPr>
             <w:tcW w:w="8354" w:type="dxa"/>
-            <w:gridSpan w:val="6"/>
+            <w:gridSpan w:val="5"/>
             <w:shd w:val="clear" w:color="auto" w:fill="auto"/>
             <w:vAlign w:val="center"/>
           </w:tcPr>
@@ -3605,7 +3622,7 @@
         <w:tc>
           <w:tcPr>
             <w:tcW w:w="8354" w:type="dxa"/>
-            <w:gridSpan w:val="6"/>
+            <w:gridSpan w:val="5"/>
             <w:shd w:val="clear" w:color="auto" w:fill="auto"/>
             <w:vAlign w:val="center"/>
           </w:tcPr>
@@ -3698,7 +3715,7 @@
         <w:tc>
           <w:tcPr>
             <w:tcW w:w="9540" w:type="dxa"/>
-            <w:gridSpan w:val="7"/>
+            <w:gridSpan w:val="6"/>
             <w:shd w:val="clear" w:color="auto" w:fill="auto"/>
             <w:vAlign w:val="center"/>
           </w:tcPr>
@@ -3722,7 +3739,7 @@
         <w:tc>
           <w:tcPr>
             <w:tcW w:w="4309" w:type="dxa"/>
-            <w:gridSpan w:val="4"/>
+            <w:gridSpan w:val="3"/>
             <w:shd w:val="clear" w:color="auto" w:fill="auto"/>
             <w:vAlign w:val="center"/>
           </w:tcPr>
@@ -3838,7 +3855,7 @@
         <w:tc>
           <w:tcPr>
             <w:tcW w:w="8354" w:type="dxa"/>
-            <w:gridSpan w:val="6"/>
+            <w:gridSpan w:val="5"/>
             <w:shd w:val="clear" w:color="auto" w:fill="auto"/>
             <w:vAlign w:val="center"/>
           </w:tcPr>
@@ -3894,7 +3911,7 @@
         <w:tc>
           <w:tcPr>
             <w:tcW w:w="8354" w:type="dxa"/>
-            <w:gridSpan w:val="6"/>
+            <w:gridSpan w:val="5"/>
             <w:shd w:val="clear" w:color="auto" w:fill="auto"/>
             <w:vAlign w:val="center"/>
           </w:tcPr>
@@ -4024,7 +4041,7 @@
         <w:tc>
           <w:tcPr>
             <w:tcW w:w="8354" w:type="dxa"/>
-            <w:gridSpan w:val="6"/>
+            <w:gridSpan w:val="5"/>
             <w:shd w:val="clear" w:color="auto" w:fill="auto"/>
             <w:vAlign w:val="center"/>
           </w:tcPr>
@@ -4130,7 +4147,7 @@
         <w:tc>
           <w:tcPr>
             <w:tcW w:w="9540" w:type="dxa"/>
-            <w:gridSpan w:val="7"/>
+            <w:gridSpan w:val="6"/>
             <w:shd w:val="clear" w:color="auto" w:fill="auto"/>
             <w:vAlign w:val="center"/>
           </w:tcPr>
@@ -4153,7 +4170,7 @@
         <w:tc>
           <w:tcPr>
             <w:tcW w:w="6906" w:type="dxa"/>
-            <w:gridSpan w:val="6"/>
+            <w:gridSpan w:val="5"/>
             <w:shd w:val="clear" w:color="auto" w:fill="auto"/>
             <w:vAlign w:val="center"/>
           </w:tcPr>
@@ -4231,7 +4248,7 @@
         <w:tc>
           <w:tcPr>
             <w:tcW w:w="8354" w:type="dxa"/>
-            <w:gridSpan w:val="6"/>
+            <w:gridSpan w:val="5"/>
             <w:shd w:val="clear" w:color="auto" w:fill="auto"/>
             <w:vAlign w:val="center"/>
           </w:tcPr>
@@ -4287,7 +4304,7 @@
         <w:tc>
           <w:tcPr>
             <w:tcW w:w="8354" w:type="dxa"/>
-            <w:gridSpan w:val="6"/>
+            <w:gridSpan w:val="5"/>
             <w:shd w:val="clear" w:color="auto" w:fill="auto"/>
             <w:vAlign w:val="center"/>
           </w:tcPr>
@@ -4344,7 +4361,7 @@
         <w:tc>
           <w:tcPr>
             <w:tcW w:w="9540" w:type="dxa"/>
-            <w:gridSpan w:val="7"/>
+            <w:gridSpan w:val="6"/>
             <w:shd w:val="clear" w:color="auto" w:fill="auto"/>
             <w:vAlign w:val="center"/>
           </w:tcPr>
@@ -4392,48 +4409,8 @@
         </w:tc>
         <w:tc>
           <w:tcPr>
-            <w:tcW w:w="3123" w:type="dxa"/>
-            <w:gridSpan w:val="3"/>
-            <w:shd w:val="clear" w:color="auto" w:fill="auto"/>
-            <w:vAlign w:val="center"/>
-          </w:tcPr>
-          <w:p>
-            <w:pPr>
-              <w:rPr>
-                <w:rFonts w:cs="Arial"/>
-                <w:b/>
-                <w:sz w:val="16"/>
-                <w:szCs w:val="16"/>
-              </w:rPr>
-            </w:pPr>
-            <w:smartTag w:uri="urn:schemas-microsoft-com:office:smarttags" w:element="City">
-              <w:smartTag w:uri="urn:schemas-microsoft-com:office:smarttags" w:element="place">
-                <w:r>
-                  <w:rPr>
-                    <w:rFonts w:cs="Arial"/>
-                    <w:b/>
-                    <w:sz w:val="16"/>
-                    <w:szCs w:val="16"/>
-                  </w:rPr>
-                  <w:t>Lawrence</w:t>
-                </w:r>
-              </w:smartTag>
-            </w:smartTag>
-            <w:r>
-              <w:rPr>
-                <w:rFonts w:cs="Arial"/>
-                <w:b/>
-                <w:sz w:val="16"/>
-                <w:szCs w:val="16"/>
-              </w:rPr>
-              <w:t xml:space="preserve"> Technological University</w:t>
-            </w:r>
-          </w:p>
-        </w:tc>
-        <w:tc>
-          <w:tcPr>
-            <w:tcW w:w="2597" w:type="dxa"/>
-            <w:gridSpan w:val="2"/>
+            <w:tcW w:w="5720" w:type="dxa"/>
+            <w:gridSpan w:val="4"/>
             <w:shd w:val="clear" w:color="auto" w:fill="auto"/>
             <w:vAlign w:val="center"/>
           </w:tcPr>
@@ -4446,36 +4423,15 @@
                 <w:szCs w:val="16"/>
               </w:rPr>
             </w:pPr>
-            <w:smartTag w:uri="urn:schemas-microsoft-com:office:smarttags" w:element="place">
-              <w:smartTag w:uri="urn:schemas-microsoft-com:office:smarttags" w:element="City">
-                <w:r>
-                  <w:rPr>
-                    <w:rFonts w:cs="Arial"/>
-                    <w:sz w:val="16"/>
-                    <w:szCs w:val="16"/>
-                  </w:rPr>
-                  <w:t>Southfield</w:t>
-                </w:r>
-              </w:smartTag>
-              <w:r>
-                <w:rPr>
-                  <w:rFonts w:cs="Arial"/>
-                  <w:sz w:val="16"/>
-                  <w:szCs w:val="16"/>
-                </w:rPr>
-                <w:t xml:space="preserve">, </w:t>
-              </w:r>
-              <w:smartTag w:uri="urn:schemas-microsoft-com:office:smarttags" w:element="State">
-                <w:r>
-                  <w:rPr>
-                    <w:rFonts w:cs="Arial"/>
-                    <w:sz w:val="16"/>
-                    <w:szCs w:val="16"/>
-                  </w:rPr>
-                  <w:t>MI</w:t>
-                </w:r>
-              </w:smartTag>
-            </w:smartTag>
+            <w:r>
+              <w:rPr>
+                <w:rFonts w:cs="Arial"/>
+                <w:b/>
+                <w:sz w:val="16"/>
+                <w:szCs w:val="16"/>
+              </w:rPr>
+              <w:t>Lawrence Technological University</w:t>
+            </w:r>
           </w:p>
         </w:tc>
         <w:tc>
@@ -4528,29 +4484,14 @@
         </w:tc>
         <w:tc>
           <w:tcPr>
-            <w:tcW w:w="245" w:type="dxa"/>
-            <w:shd w:val="clear" w:color="auto" w:fill="auto"/>
-            <w:vAlign w:val="center"/>
-          </w:tcPr>
-          <w:p>
-            <w:pPr>
-              <w:rPr>
-                <w:rFonts w:cs="Arial"/>
-                <w:sz w:val="16"/>
-                <w:szCs w:val="16"/>
-              </w:rPr>
-            </w:pPr>
-          </w:p>
-        </w:tc>
-        <w:tc>
-          <w:tcPr>
-            <w:tcW w:w="5475" w:type="dxa"/>
+            <w:tcW w:w="5720" w:type="dxa"/>
             <w:gridSpan w:val="4"/>
             <w:shd w:val="clear" w:color="auto" w:fill="auto"/>
             <w:vAlign w:val="center"/>
           </w:tcPr>
           <w:p>
             <w:pPr>
+              <w:ind w:left="230"/>
               <w:rPr>
                 <w:rFonts w:cs="Arial"/>
                 <w:sz w:val="16"/>
@@ -4609,29 +4550,14 @@
         </w:tc>
         <w:tc>
           <w:tcPr>
-            <w:tcW w:w="245" w:type="dxa"/>
-            <w:shd w:val="clear" w:color="auto" w:fill="auto"/>
-            <w:vAlign w:val="center"/>
-          </w:tcPr>
-          <w:p>
-            <w:pPr>
-              <w:rPr>
-                <w:rFonts w:cs="Arial"/>
-                <w:sz w:val="16"/>
-                <w:szCs w:val="16"/>
-              </w:rPr>
-            </w:pPr>
-          </w:p>
-        </w:tc>
-        <w:tc>
-          <w:tcPr>
-            <w:tcW w:w="5475" w:type="dxa"/>
+            <w:tcW w:w="5720" w:type="dxa"/>
             <w:gridSpan w:val="4"/>
             <w:shd w:val="clear" w:color="auto" w:fill="auto"/>
             <w:vAlign w:val="center"/>
           </w:tcPr>
           <w:p>
             <w:pPr>
+              <w:ind w:left="230"/>
               <w:rPr>
                 <w:rFonts w:cs="Arial"/>
                 <w:sz w:val="16"/>
@@ -4674,7 +4600,7 @@
         <w:tc>
           <w:tcPr>
             <w:tcW w:w="9540" w:type="dxa"/>
-            <w:gridSpan w:val="7"/>
+            <w:gridSpan w:val="6"/>
             <w:shd w:val="clear" w:color="auto" w:fill="auto"/>
             <w:vAlign w:val="center"/>
           </w:tcPr>
@@ -4698,7 +4624,7 @@
         <w:tc>
           <w:tcPr>
             <w:tcW w:w="9540" w:type="dxa"/>
-            <w:gridSpan w:val="7"/>
+            <w:gridSpan w:val="6"/>
             <w:shd w:val="clear" w:color="auto" w:fill="auto"/>
             <w:vAlign w:val="center"/>
           </w:tcPr>
@@ -4742,7 +4668,6 @@
         <w:tc>
           <w:tcPr>
             <w:tcW w:w="1244" w:type="dxa"/>
-            <w:gridSpan w:val="2"/>
             <w:vAlign w:val="center"/>
           </w:tcPr>
           <w:p>
@@ -4844,6 +4769,8 @@
             </w:r>
           </w:p>
         </w:tc>
+        <w:bookmarkStart w:id="2" w:name="_GoBack"/>
+        <w:bookmarkEnd w:id="2"/>
       </w:tr>
       <w:tr>
         <w:trPr>
@@ -4873,7 +4800,6 @@
         <w:tc>
           <w:tcPr>
             <w:tcW w:w="1244" w:type="dxa"/>
-            <w:gridSpan w:val="2"/>
             <w:vAlign w:val="center"/>
           </w:tcPr>
           <w:p>
@@ -4969,7 +4895,6 @@
         <w:tc>
           <w:tcPr>
             <w:tcW w:w="1244" w:type="dxa"/>
-            <w:gridSpan w:val="2"/>
             <w:vAlign w:val="center"/>
           </w:tcPr>
           <w:p>
@@ -5064,7 +4989,6 @@
         <w:tc>
           <w:tcPr>
             <w:tcW w:w="1244" w:type="dxa"/>
-            <w:gridSpan w:val="2"/>
             <w:vAlign w:val="center"/>
           </w:tcPr>
           <w:p>
@@ -5195,7 +5119,6 @@
         <w:tc>
           <w:tcPr>
             <w:tcW w:w="1244" w:type="dxa"/>
-            <w:gridSpan w:val="2"/>
             <w:vAlign w:val="center"/>
           </w:tcPr>
           <w:p>
@@ -5311,7 +5234,6 @@
         <w:tc>
           <w:tcPr>
             <w:tcW w:w="1244" w:type="dxa"/>
-            <w:gridSpan w:val="2"/>
             <w:vAlign w:val="center"/>
           </w:tcPr>
           <w:p>
@@ -5350,8 +5272,6 @@
               </w:rPr>
               <w:t>Microsoft Azure</w:t>
             </w:r>
-            <w:bookmarkStart w:id="2" w:name="_GoBack"/>
-            <w:bookmarkEnd w:id="2"/>
           </w:p>
         </w:tc>
         <w:tc>
@@ -5409,7 +5329,6 @@
         <w:tc>
           <w:tcPr>
             <w:tcW w:w="1244" w:type="dxa"/>
-            <w:gridSpan w:val="2"/>
             <w:vAlign w:val="center"/>
           </w:tcPr>
           <w:p>
@@ -5496,7 +5415,6 @@
         <w:tc>
           <w:tcPr>
             <w:tcW w:w="1244" w:type="dxa"/>
-            <w:gridSpan w:val="2"/>
             <w:vAlign w:val="center"/>
           </w:tcPr>
           <w:p>
@@ -5621,7 +5539,6 @@
         <w:tc>
           <w:tcPr>
             <w:tcW w:w="1244" w:type="dxa"/>
-            <w:gridSpan w:val="2"/>
             <w:vAlign w:val="center"/>
           </w:tcPr>
           <w:p>
@@ -5718,7 +5635,6 @@
         <w:tc>
           <w:tcPr>
             <w:tcW w:w="1244" w:type="dxa"/>
-            <w:gridSpan w:val="2"/>
             <w:vAlign w:val="center"/>
           </w:tcPr>
           <w:p>
@@ -5814,7 +5730,6 @@
         <w:tc>
           <w:tcPr>
             <w:tcW w:w="1244" w:type="dxa"/>
-            <w:gridSpan w:val="2"/>
             <w:vAlign w:val="center"/>
           </w:tcPr>
           <w:p>
@@ -5947,7 +5862,6 @@
         <w:tc>
           <w:tcPr>
             <w:tcW w:w="1244" w:type="dxa"/>
-            <w:gridSpan w:val="2"/>
             <w:vAlign w:val="center"/>
           </w:tcPr>
           <w:p>
@@ -6071,7 +5985,6 @@
         <w:tc>
           <w:tcPr>
             <w:tcW w:w="1244" w:type="dxa"/>
-            <w:gridSpan w:val="2"/>
             <w:vAlign w:val="center"/>
           </w:tcPr>
           <w:p>
@@ -6193,7 +6106,6 @@
         <w:tc>
           <w:tcPr>
             <w:tcW w:w="1244" w:type="dxa"/>
-            <w:gridSpan w:val="2"/>
             <w:vAlign w:val="center"/>
           </w:tcPr>
           <w:p>
@@ -6335,7 +6247,6 @@
         <w:tc>
           <w:tcPr>
             <w:tcW w:w="1244" w:type="dxa"/>
-            <w:gridSpan w:val="2"/>
             <w:vAlign w:val="center"/>
           </w:tcPr>
           <w:p>
@@ -6451,7 +6362,6 @@
         <w:tc>
           <w:tcPr>
             <w:tcW w:w="1244" w:type="dxa"/>
-            <w:gridSpan w:val="2"/>
             <w:vAlign w:val="center"/>
           </w:tcPr>
           <w:p>
@@ -6526,7 +6436,7 @@
         <w:tc>
           <w:tcPr>
             <w:tcW w:w="9540" w:type="dxa"/>
-            <w:gridSpan w:val="7"/>
+            <w:gridSpan w:val="6"/>
             <w:shd w:val="clear" w:color="auto" w:fill="auto"/>
             <w:vAlign w:val="center"/>
           </w:tcPr>

</xml_diff>